<commit_message>
Moved everything into the zip folder
</commit_message>
<xml_diff>
--- a/Documentation/progressReport6.docx
+++ b/Documentation/progressReport6.docx
@@ -135,6 +135,42 @@
             </w:r>
           </w:p>
           <w:p/>
+          <w:p>
+            <w:bookmarkStart w:id="0" w:name="_GoBack"/>
+            <w:bookmarkEnd w:id="0"/>
+          </w:p>
+        </w:tc>
+      </w:tr>
+      <w:tr>
+        <w:tc>
+          <w:tcPr>
+            <w:tcW w:w="8856" w:type="dxa"/>
+          </w:tcPr>
+          <w:p>
+            <w:pPr>
+              <w:rPr>
+                <w:b/>
+                <w:bCs/>
+              </w:rPr>
+            </w:pPr>
+            <w:r>
+              <w:rPr>
+                <w:b/>
+                <w:bCs/>
+              </w:rPr>
+              <w:t>Work to complete next reporting period:</w:t>
+            </w:r>
+          </w:p>
+          <w:p>
+            <w:r>
+              <w:t>Functional and Non-Functional Specifications</w:t>
+            </w:r>
+          </w:p>
+          <w:p>
+            <w:r>
+              <w:t>Updated Project Management Plan</w:t>
+            </w:r>
+          </w:p>
           <w:p/>
           <w:p/>
         </w:tc>
@@ -156,21 +192,19 @@
                 <w:b/>
                 <w:bCs/>
               </w:rPr>
-              <w:t>Work to complete next reporting period:</w:t>
-            </w:r>
-          </w:p>
-          <w:p>
-            <w:r>
-              <w:t>Functional and Non-Functional Specifications</w:t>
-            </w:r>
-          </w:p>
-          <w:p>
-            <w:r>
-              <w:t>Updated Project Management Plan</w:t>
-            </w:r>
-          </w:p>
-          <w:p/>
-          <w:p/>
+              <w:t>What’s going well and why:</w:t>
+            </w:r>
+          </w:p>
+          <w:p>
+            <w:r>
+              <w:t>Communication</w:t>
+            </w:r>
+          </w:p>
+          <w:p>
+            <w:r>
+              <w:t>Division of work</w:t>
+            </w:r>
+          </w:p>
           <w:p/>
         </w:tc>
       </w:tr>
@@ -191,20 +225,22 @@
                 <w:b/>
                 <w:bCs/>
               </w:rPr>
-              <w:t>What’s going well and why:</w:t>
-            </w:r>
-          </w:p>
-          <w:p>
-            <w:r>
-              <w:t>Communication</w:t>
-            </w:r>
-          </w:p>
-          <w:p>
-            <w:r>
-              <w:t>Division of work</w:t>
-            </w:r>
-          </w:p>
-          <w:p/>
+              <w:t>What’s not going well and why:</w:t>
+            </w:r>
+          </w:p>
+          <w:p>
+            <w:r>
+              <w:t>Migrating to Tomcat has proved to be harder than we thought.</w:t>
+            </w:r>
+          </w:p>
+          <w:p>
+            <w:pPr>
+              <w:rPr>
+                <w:b/>
+                <w:bCs/>
+              </w:rPr>
+            </w:pPr>
+          </w:p>
         </w:tc>
       </w:tr>
       <w:tr>
@@ -224,44 +260,6 @@
                 <w:b/>
                 <w:bCs/>
               </w:rPr>
-              <w:t>What’s not going well and why:</w:t>
-            </w:r>
-          </w:p>
-          <w:p>
-            <w:r>
-              <w:t>n/a</w:t>
-            </w:r>
-            <w:bookmarkStart w:id="0" w:name="_GoBack"/>
-            <w:bookmarkEnd w:id="0"/>
-          </w:p>
-          <w:p/>
-          <w:p>
-            <w:pPr>
-              <w:rPr>
-                <w:b/>
-                <w:bCs/>
-              </w:rPr>
-            </w:pPr>
-          </w:p>
-        </w:tc>
-      </w:tr>
-      <w:tr>
-        <w:tc>
-          <w:tcPr>
-            <w:tcW w:w="8856" w:type="dxa"/>
-          </w:tcPr>
-          <w:p>
-            <w:pPr>
-              <w:rPr>
-                <w:b/>
-                <w:bCs/>
-              </w:rPr>
-            </w:pPr>
-            <w:r>
-              <w:rPr>
-                <w:b/>
-                <w:bCs/>
-              </w:rPr>
               <w:t>Suggestions/Issues:</w:t>
             </w:r>
           </w:p>
@@ -270,7 +268,11 @@
               <w:t>Glassfish is not supported on AWS DB. Migration to tomcat is required.</w:t>
             </w:r>
           </w:p>
-          <w:p/>
+          <w:p>
+            <w:r>
+              <w:t>Tomcat configuration and learning curve. More research into this will be required.</w:t>
+            </w:r>
+          </w:p>
           <w:p/>
         </w:tc>
       </w:tr>

</xml_diff>